<commit_message>
docs: finalizacao da vrs 2.0 do arquivo de especificao de requisitos funcionais
</commit_message>
<xml_diff>
--- a/docs/especificacaoDeRequisitos/taskSync_especificaçãoDeRequisitosFuncionais2024_vrs_2.0.docx
+++ b/docs/especificacaoDeRequisitos/taskSync_especificaçãoDeRequisitosFuncionais2024_vrs_2.0.docx
@@ -116,7 +116,7 @@
           <w:r>
             <w:fldChar w:fldCharType="separate"/>
           </w:r>
-          <w:hyperlink w:anchor="_Toc169209640" w:history="1">
+          <w:hyperlink w:anchor="_Toc169880727" w:history="1">
             <w:r>
               <w:rPr>
                 <w:rStyle w:val="Hyperlink"/>
@@ -162,7 +162,7 @@
                 <w:noProof/>
                 <w:webHidden/>
               </w:rPr>
-              <w:instrText xml:space="preserve"> PAGEREF _Toc169209640 \h </w:instrText>
+              <w:instrText xml:space="preserve"> PAGEREF _Toc169880727 \h </w:instrText>
             </w:r>
             <w:r>
               <w:rPr>
@@ -209,7 +209,7 @@
               <w14:ligatures w14:val="standardContextual"/>
             </w:rPr>
           </w:pPr>
-          <w:hyperlink w:anchor="_Toc169209641" w:history="1">
+          <w:hyperlink w:anchor="_Toc169880728" w:history="1">
             <w:r>
               <w:rPr>
                 <w:rStyle w:val="Hyperlink"/>
@@ -236,7 +236,7 @@
                 <w:noProof/>
                 <w:webHidden/>
               </w:rPr>
-              <w:instrText xml:space="preserve"> PAGEREF _Toc169209641 \h </w:instrText>
+              <w:instrText xml:space="preserve"> PAGEREF _Toc169880728 \h </w:instrText>
             </w:r>
             <w:r>
               <w:rPr>
@@ -283,7 +283,7 @@
               <w14:ligatures w14:val="standardContextual"/>
             </w:rPr>
           </w:pPr>
-          <w:hyperlink w:anchor="_Toc169209642" w:history="1">
+          <w:hyperlink w:anchor="_Toc169880729" w:history="1">
             <w:r>
               <w:rPr>
                 <w:rStyle w:val="Hyperlink"/>
@@ -310,7 +310,7 @@
                 <w:noProof/>
                 <w:webHidden/>
               </w:rPr>
-              <w:instrText xml:space="preserve"> PAGEREF _Toc169209642 \h </w:instrText>
+              <w:instrText xml:space="preserve"> PAGEREF _Toc169880729 \h </w:instrText>
             </w:r>
             <w:r>
               <w:rPr>
@@ -357,7 +357,7 @@
               <w14:ligatures w14:val="standardContextual"/>
             </w:rPr>
           </w:pPr>
-          <w:hyperlink w:anchor="_Toc169209643" w:history="1">
+          <w:hyperlink w:anchor="_Toc169880730" w:history="1">
             <w:r>
               <w:rPr>
                 <w:rStyle w:val="Hyperlink"/>
@@ -384,7 +384,7 @@
                 <w:noProof/>
                 <w:webHidden/>
               </w:rPr>
-              <w:instrText xml:space="preserve"> PAGEREF _Toc169209643 \h </w:instrText>
+              <w:instrText xml:space="preserve"> PAGEREF _Toc169880730 \h </w:instrText>
             </w:r>
             <w:r>
               <w:rPr>
@@ -431,7 +431,7 @@
               <w14:ligatures w14:val="standardContextual"/>
             </w:rPr>
           </w:pPr>
-          <w:hyperlink w:anchor="_Toc169209644" w:history="1">
+          <w:hyperlink w:anchor="_Toc169880731" w:history="1">
             <w:r>
               <w:rPr>
                 <w:rStyle w:val="Hyperlink"/>
@@ -458,7 +458,7 @@
                 <w:noProof/>
                 <w:webHidden/>
               </w:rPr>
-              <w:instrText xml:space="preserve"> PAGEREF _Toc169209644 \h </w:instrText>
+              <w:instrText xml:space="preserve"> PAGEREF _Toc169880731 \h </w:instrText>
             </w:r>
             <w:r>
               <w:rPr>
@@ -502,7 +502,7 @@
               <w14:ligatures w14:val="standardContextual"/>
             </w:rPr>
           </w:pPr>
-          <w:hyperlink w:anchor="_Toc169209645" w:history="1">
+          <w:hyperlink w:anchor="_Toc169880732" w:history="1">
             <w:r>
               <w:rPr>
                 <w:rStyle w:val="Hyperlink"/>
@@ -548,7 +548,7 @@
                 <w:noProof/>
                 <w:webHidden/>
               </w:rPr>
-              <w:instrText xml:space="preserve"> PAGEREF _Toc169209645 \h </w:instrText>
+              <w:instrText xml:space="preserve"> PAGEREF _Toc169880732 \h </w:instrText>
             </w:r>
             <w:r>
               <w:rPr>
@@ -595,7 +595,7 @@
               <w14:ligatures w14:val="standardContextual"/>
             </w:rPr>
           </w:pPr>
-          <w:hyperlink w:anchor="_Toc169209646" w:history="1">
+          <w:hyperlink w:anchor="_Toc169880733" w:history="1">
             <w:r>
               <w:rPr>
                 <w:rStyle w:val="Hyperlink"/>
@@ -622,7 +622,7 @@
                 <w:noProof/>
                 <w:webHidden/>
               </w:rPr>
-              <w:instrText xml:space="preserve"> PAGEREF _Toc169209646 \h </w:instrText>
+              <w:instrText xml:space="preserve"> PAGEREF _Toc169880733 \h </w:instrText>
             </w:r>
             <w:r>
               <w:rPr>
@@ -669,7 +669,7 @@
               <w14:ligatures w14:val="standardContextual"/>
             </w:rPr>
           </w:pPr>
-          <w:hyperlink w:anchor="_Toc169209647" w:history="1">
+          <w:hyperlink w:anchor="_Toc169880734" w:history="1">
             <w:r>
               <w:rPr>
                 <w:rStyle w:val="Hyperlink"/>
@@ -696,7 +696,7 @@
                 <w:noProof/>
                 <w:webHidden/>
               </w:rPr>
-              <w:instrText xml:space="preserve"> PAGEREF _Toc169209647 \h </w:instrText>
+              <w:instrText xml:space="preserve"> PAGEREF _Toc169880734 \h </w:instrText>
             </w:r>
             <w:r>
               <w:rPr>
@@ -743,7 +743,7 @@
               <w14:ligatures w14:val="standardContextual"/>
             </w:rPr>
           </w:pPr>
-          <w:hyperlink w:anchor="_Toc169209648" w:history="1">
+          <w:hyperlink w:anchor="_Toc169880735" w:history="1">
             <w:r>
               <w:rPr>
                 <w:rStyle w:val="Hyperlink"/>
@@ -770,7 +770,7 @@
                 <w:noProof/>
                 <w:webHidden/>
               </w:rPr>
-              <w:instrText xml:space="preserve"> PAGEREF _Toc169209648 \h </w:instrText>
+              <w:instrText xml:space="preserve"> PAGEREF _Toc169880735 \h </w:instrText>
             </w:r>
             <w:r>
               <w:rPr>
@@ -817,7 +817,7 @@
               <w14:ligatures w14:val="standardContextual"/>
             </w:rPr>
           </w:pPr>
-          <w:hyperlink w:anchor="_Toc169209649" w:history="1">
+          <w:hyperlink w:anchor="_Toc169880736" w:history="1">
             <w:r>
               <w:rPr>
                 <w:rStyle w:val="Hyperlink"/>
@@ -844,7 +844,7 @@
                 <w:noProof/>
                 <w:webHidden/>
               </w:rPr>
-              <w:instrText xml:space="preserve"> PAGEREF _Toc169209649 \h </w:instrText>
+              <w:instrText xml:space="preserve"> PAGEREF _Toc169880736 \h </w:instrText>
             </w:r>
             <w:r>
               <w:rPr>
@@ -888,7 +888,7 @@
               <w14:ligatures w14:val="standardContextual"/>
             </w:rPr>
           </w:pPr>
-          <w:hyperlink w:anchor="_Toc169209650" w:history="1">
+          <w:hyperlink w:anchor="_Toc169880737" w:history="1">
             <w:r>
               <w:rPr>
                 <w:rStyle w:val="Hyperlink"/>
@@ -934,7 +934,7 @@
                 <w:noProof/>
                 <w:webHidden/>
               </w:rPr>
-              <w:instrText xml:space="preserve"> PAGEREF _Toc169209650 \h </w:instrText>
+              <w:instrText xml:space="preserve"> PAGEREF _Toc169880737 \h </w:instrText>
             </w:r>
             <w:r>
               <w:rPr>
@@ -981,7 +981,7 @@
               <w14:ligatures w14:val="standardContextual"/>
             </w:rPr>
           </w:pPr>
-          <w:hyperlink w:anchor="_Toc169209651" w:history="1">
+          <w:hyperlink w:anchor="_Toc169880738" w:history="1">
             <w:r>
               <w:rPr>
                 <w:rStyle w:val="Hyperlink"/>
@@ -1008,7 +1008,7 @@
                 <w:noProof/>
                 <w:webHidden/>
               </w:rPr>
-              <w:instrText xml:space="preserve"> PAGEREF _Toc169209651 \h </w:instrText>
+              <w:instrText xml:space="preserve"> PAGEREF _Toc169880738 \h </w:instrText>
             </w:r>
             <w:r>
               <w:rPr>
@@ -1055,7 +1055,7 @@
               <w14:ligatures w14:val="standardContextual"/>
             </w:rPr>
           </w:pPr>
-          <w:hyperlink w:anchor="_Toc169209652" w:history="1">
+          <w:hyperlink w:anchor="_Toc169880739" w:history="1">
             <w:r>
               <w:rPr>
                 <w:rStyle w:val="Hyperlink"/>
@@ -1082,7 +1082,7 @@
                 <w:noProof/>
                 <w:webHidden/>
               </w:rPr>
-              <w:instrText xml:space="preserve"> PAGEREF _Toc169209652 \h </w:instrText>
+              <w:instrText xml:space="preserve"> PAGEREF _Toc169880739 \h </w:instrText>
             </w:r>
             <w:r>
               <w:rPr>
@@ -1129,7 +1129,7 @@
               <w14:ligatures w14:val="standardContextual"/>
             </w:rPr>
           </w:pPr>
-          <w:hyperlink w:anchor="_Toc169209653" w:history="1">
+          <w:hyperlink w:anchor="_Toc169880740" w:history="1">
             <w:r>
               <w:rPr>
                 <w:rStyle w:val="Hyperlink"/>
@@ -1156,7 +1156,7 @@
                 <w:noProof/>
                 <w:webHidden/>
               </w:rPr>
-              <w:instrText xml:space="preserve"> PAGEREF _Toc169209653 \h </w:instrText>
+              <w:instrText xml:space="preserve"> PAGEREF _Toc169880740 \h </w:instrText>
             </w:r>
             <w:r>
               <w:rPr>
@@ -1203,7 +1203,7 @@
               <w14:ligatures w14:val="standardContextual"/>
             </w:rPr>
           </w:pPr>
-          <w:hyperlink w:anchor="_Toc169209654" w:history="1">
+          <w:hyperlink w:anchor="_Toc169880741" w:history="1">
             <w:r>
               <w:rPr>
                 <w:rStyle w:val="Hyperlink"/>
@@ -1230,7 +1230,7 @@
                 <w:noProof/>
                 <w:webHidden/>
               </w:rPr>
-              <w:instrText xml:space="preserve"> PAGEREF _Toc169209654 \h </w:instrText>
+              <w:instrText xml:space="preserve"> PAGEREF _Toc169880741 \h </w:instrText>
             </w:r>
             <w:r>
               <w:rPr>
@@ -1277,7 +1277,7 @@
               <w14:ligatures w14:val="standardContextual"/>
             </w:rPr>
           </w:pPr>
-          <w:hyperlink w:anchor="_Toc169209655" w:history="1">
+          <w:hyperlink w:anchor="_Toc169880742" w:history="1">
             <w:r>
               <w:rPr>
                 <w:rStyle w:val="Hyperlink"/>
@@ -1304,7 +1304,7 @@
                 <w:noProof/>
                 <w:webHidden/>
               </w:rPr>
-              <w:instrText xml:space="preserve"> PAGEREF _Toc169209655 \h </w:instrText>
+              <w:instrText xml:space="preserve"> PAGEREF _Toc169880742 \h </w:instrText>
             </w:r>
             <w:r>
               <w:rPr>
@@ -1348,7 +1348,7 @@
               <w14:ligatures w14:val="standardContextual"/>
             </w:rPr>
           </w:pPr>
-          <w:hyperlink w:anchor="_Toc169209656" w:history="1">
+          <w:hyperlink w:anchor="_Toc169880743" w:history="1">
             <w:r>
               <w:rPr>
                 <w:rStyle w:val="Hyperlink"/>
@@ -1394,7 +1394,7 @@
                 <w:noProof/>
                 <w:webHidden/>
               </w:rPr>
-              <w:instrText xml:space="preserve"> PAGEREF _Toc169209656 \h </w:instrText>
+              <w:instrText xml:space="preserve"> PAGEREF _Toc169880743 \h </w:instrText>
             </w:r>
             <w:r>
               <w:rPr>
@@ -1441,7 +1441,7 @@
               <w14:ligatures w14:val="standardContextual"/>
             </w:rPr>
           </w:pPr>
-          <w:hyperlink w:anchor="_Toc169209657" w:history="1">
+          <w:hyperlink w:anchor="_Toc169880744" w:history="1">
             <w:r>
               <w:rPr>
                 <w:rStyle w:val="Hyperlink"/>
@@ -1468,7 +1468,7 @@
                 <w:noProof/>
                 <w:webHidden/>
               </w:rPr>
-              <w:instrText xml:space="preserve"> PAGEREF _Toc169209657 \h </w:instrText>
+              <w:instrText xml:space="preserve"> PAGEREF _Toc169880744 \h </w:instrText>
             </w:r>
             <w:r>
               <w:rPr>
@@ -1512,7 +1512,7 @@
               <w14:ligatures w14:val="standardContextual"/>
             </w:rPr>
           </w:pPr>
-          <w:hyperlink w:anchor="_Toc169209658" w:history="1">
+          <w:hyperlink w:anchor="_Toc169880745" w:history="1">
             <w:r>
               <w:rPr>
                 <w:rStyle w:val="Hyperlink"/>
@@ -1558,7 +1558,7 @@
                 <w:noProof/>
                 <w:webHidden/>
               </w:rPr>
-              <w:instrText xml:space="preserve"> PAGEREF _Toc169209658 \h </w:instrText>
+              <w:instrText xml:space="preserve"> PAGEREF _Toc169880745 \h </w:instrText>
             </w:r>
             <w:r>
               <w:rPr>
@@ -1605,7 +1605,7 @@
               <w14:ligatures w14:val="standardContextual"/>
             </w:rPr>
           </w:pPr>
-          <w:hyperlink w:anchor="_Toc169209659" w:history="1">
+          <w:hyperlink w:anchor="_Toc169880746" w:history="1">
             <w:r>
               <w:rPr>
                 <w:rStyle w:val="Hyperlink"/>
@@ -1632,7 +1632,7 @@
                 <w:noProof/>
                 <w:webHidden/>
               </w:rPr>
-              <w:instrText xml:space="preserve"> PAGEREF _Toc169209659 \h </w:instrText>
+              <w:instrText xml:space="preserve"> PAGEREF _Toc169880746 \h </w:instrText>
             </w:r>
             <w:r>
               <w:rPr>
@@ -1679,7 +1679,7 @@
               <w14:ligatures w14:val="standardContextual"/>
             </w:rPr>
           </w:pPr>
-          <w:hyperlink w:anchor="_Toc169209660" w:history="1">
+          <w:hyperlink w:anchor="_Toc169880747" w:history="1">
             <w:r>
               <w:rPr>
                 <w:rStyle w:val="Hyperlink"/>
@@ -1706,7 +1706,7 @@
                 <w:noProof/>
                 <w:webHidden/>
               </w:rPr>
-              <w:instrText xml:space="preserve"> PAGEREF _Toc169209660 \h </w:instrText>
+              <w:instrText xml:space="preserve"> PAGEREF _Toc169880747 \h </w:instrText>
             </w:r>
             <w:r>
               <w:rPr>
@@ -1727,6 +1727,318 @@
                 <w:webHidden/>
               </w:rPr>
               <w:t>6</w:t>
+            </w:r>
+            <w:r>
+              <w:rPr>
+                <w:noProof/>
+                <w:webHidden/>
+              </w:rPr>
+              <w:fldChar w:fldCharType="end"/>
+            </w:r>
+          </w:hyperlink>
+        </w:p>
+        <w:p>
+          <w:pPr>
+            <w:pStyle w:val="Sumrio2"/>
+            <w:rPr>
+              <w:rFonts w:eastAsiaTheme="minorEastAsia"/>
+              <w:noProof/>
+              <w:color w:val="auto"/>
+              <w:kern w:val="2"/>
+              <w:sz w:val="24"/>
+              <w:szCs w:val="24"/>
+              <w14:ligatures w14:val="standardContextual"/>
+            </w:rPr>
+          </w:pPr>
+          <w:hyperlink w:anchor="_Toc169880748" w:history="1">
+            <w:r>
+              <w:rPr>
+                <w:rStyle w:val="Hyperlink"/>
+                <w:noProof/>
+              </w:rPr>
+              <w:t>6.</w:t>
+            </w:r>
+            <w:r>
+              <w:rPr>
+                <w:rFonts w:eastAsiaTheme="minorEastAsia"/>
+                <w:noProof/>
+                <w:color w:val="auto"/>
+                <w:kern w:val="2"/>
+                <w:sz w:val="24"/>
+                <w:szCs w:val="24"/>
+                <w14:ligatures w14:val="standardContextual"/>
+              </w:rPr>
+              <w:tab/>
+            </w:r>
+            <w:r>
+              <w:rPr>
+                <w:rStyle w:val="Hyperlink"/>
+                <w:noProof/>
+              </w:rPr>
+              <w:t>Gerenciar Cronograma</w:t>
+            </w:r>
+            <w:r>
+              <w:rPr>
+                <w:noProof/>
+                <w:webHidden/>
+              </w:rPr>
+              <w:tab/>
+            </w:r>
+            <w:r>
+              <w:rPr>
+                <w:noProof/>
+                <w:webHidden/>
+              </w:rPr>
+              <w:fldChar w:fldCharType="begin"/>
+            </w:r>
+            <w:r>
+              <w:rPr>
+                <w:noProof/>
+                <w:webHidden/>
+              </w:rPr>
+              <w:instrText xml:space="preserve"> PAGEREF _Toc169880748 \h </w:instrText>
+            </w:r>
+            <w:r>
+              <w:rPr>
+                <w:noProof/>
+                <w:webHidden/>
+              </w:rPr>
+            </w:r>
+            <w:r>
+              <w:rPr>
+                <w:noProof/>
+                <w:webHidden/>
+              </w:rPr>
+              <w:fldChar w:fldCharType="separate"/>
+            </w:r>
+            <w:r>
+              <w:rPr>
+                <w:noProof/>
+                <w:webHidden/>
+              </w:rPr>
+              <w:t>6</w:t>
+            </w:r>
+            <w:r>
+              <w:rPr>
+                <w:noProof/>
+                <w:webHidden/>
+              </w:rPr>
+              <w:fldChar w:fldCharType="end"/>
+            </w:r>
+          </w:hyperlink>
+        </w:p>
+        <w:p>
+          <w:pPr>
+            <w:pStyle w:val="Sumrio3"/>
+            <w:tabs>
+              <w:tab w:val="right" w:leader="dot" w:pos="9017"/>
+            </w:tabs>
+            <w:rPr>
+              <w:rFonts w:eastAsiaTheme="minorEastAsia"/>
+              <w:noProof/>
+              <w:color w:val="auto"/>
+              <w:kern w:val="2"/>
+              <w:sz w:val="24"/>
+              <w:szCs w:val="24"/>
+              <w14:ligatures w14:val="standardContextual"/>
+            </w:rPr>
+          </w:pPr>
+          <w:hyperlink w:anchor="_Toc169880749" w:history="1">
+            <w:r>
+              <w:rPr>
+                <w:rStyle w:val="Hyperlink"/>
+                <w:noProof/>
+              </w:rPr>
+              <w:t>RF 18 - Criar cronograma</w:t>
+            </w:r>
+            <w:r>
+              <w:rPr>
+                <w:noProof/>
+                <w:webHidden/>
+              </w:rPr>
+              <w:tab/>
+            </w:r>
+            <w:r>
+              <w:rPr>
+                <w:noProof/>
+                <w:webHidden/>
+              </w:rPr>
+              <w:fldChar w:fldCharType="begin"/>
+            </w:r>
+            <w:r>
+              <w:rPr>
+                <w:noProof/>
+                <w:webHidden/>
+              </w:rPr>
+              <w:instrText xml:space="preserve"> PAGEREF _Toc169880749 \h </w:instrText>
+            </w:r>
+            <w:r>
+              <w:rPr>
+                <w:noProof/>
+                <w:webHidden/>
+              </w:rPr>
+            </w:r>
+            <w:r>
+              <w:rPr>
+                <w:noProof/>
+                <w:webHidden/>
+              </w:rPr>
+              <w:fldChar w:fldCharType="separate"/>
+            </w:r>
+            <w:r>
+              <w:rPr>
+                <w:noProof/>
+                <w:webHidden/>
+              </w:rPr>
+              <w:t>6</w:t>
+            </w:r>
+            <w:r>
+              <w:rPr>
+                <w:noProof/>
+                <w:webHidden/>
+              </w:rPr>
+              <w:fldChar w:fldCharType="end"/>
+            </w:r>
+          </w:hyperlink>
+        </w:p>
+        <w:p>
+          <w:pPr>
+            <w:pStyle w:val="Sumrio3"/>
+            <w:tabs>
+              <w:tab w:val="right" w:leader="dot" w:pos="9017"/>
+            </w:tabs>
+            <w:rPr>
+              <w:rFonts w:eastAsiaTheme="minorEastAsia"/>
+              <w:noProof/>
+              <w:color w:val="auto"/>
+              <w:kern w:val="2"/>
+              <w:sz w:val="24"/>
+              <w:szCs w:val="24"/>
+              <w14:ligatures w14:val="standardContextual"/>
+            </w:rPr>
+          </w:pPr>
+          <w:hyperlink w:anchor="_Toc169880750" w:history="1">
+            <w:r>
+              <w:rPr>
+                <w:rStyle w:val="Hyperlink"/>
+                <w:noProof/>
+              </w:rPr>
+              <w:t>RF 19 - Editar cronograma</w:t>
+            </w:r>
+            <w:r>
+              <w:rPr>
+                <w:noProof/>
+                <w:webHidden/>
+              </w:rPr>
+              <w:tab/>
+            </w:r>
+            <w:r>
+              <w:rPr>
+                <w:noProof/>
+                <w:webHidden/>
+              </w:rPr>
+              <w:fldChar w:fldCharType="begin"/>
+            </w:r>
+            <w:r>
+              <w:rPr>
+                <w:noProof/>
+                <w:webHidden/>
+              </w:rPr>
+              <w:instrText xml:space="preserve"> PAGEREF _Toc169880750 \h </w:instrText>
+            </w:r>
+            <w:r>
+              <w:rPr>
+                <w:noProof/>
+                <w:webHidden/>
+              </w:rPr>
+            </w:r>
+            <w:r>
+              <w:rPr>
+                <w:noProof/>
+                <w:webHidden/>
+              </w:rPr>
+              <w:fldChar w:fldCharType="separate"/>
+            </w:r>
+            <w:r>
+              <w:rPr>
+                <w:noProof/>
+                <w:webHidden/>
+              </w:rPr>
+              <w:t>7</w:t>
+            </w:r>
+            <w:r>
+              <w:rPr>
+                <w:noProof/>
+                <w:webHidden/>
+              </w:rPr>
+              <w:fldChar w:fldCharType="end"/>
+            </w:r>
+          </w:hyperlink>
+        </w:p>
+        <w:p>
+          <w:pPr>
+            <w:pStyle w:val="Sumrio3"/>
+            <w:tabs>
+              <w:tab w:val="right" w:leader="dot" w:pos="9017"/>
+            </w:tabs>
+            <w:rPr>
+              <w:rFonts w:eastAsiaTheme="minorEastAsia"/>
+              <w:noProof/>
+              <w:color w:val="auto"/>
+              <w:kern w:val="2"/>
+              <w:sz w:val="24"/>
+              <w:szCs w:val="24"/>
+              <w14:ligatures w14:val="standardContextual"/>
+            </w:rPr>
+          </w:pPr>
+          <w:hyperlink w:anchor="_Toc169880751" w:history="1">
+            <w:r>
+              <w:rPr>
+                <w:rStyle w:val="Hyperlink"/>
+                <w:noProof/>
+              </w:rPr>
+              <w:t>RF 20 - Excluir cronograma</w:t>
+            </w:r>
+            <w:r>
+              <w:rPr>
+                <w:noProof/>
+                <w:webHidden/>
+              </w:rPr>
+              <w:tab/>
+            </w:r>
+            <w:r>
+              <w:rPr>
+                <w:noProof/>
+                <w:webHidden/>
+              </w:rPr>
+              <w:fldChar w:fldCharType="begin"/>
+            </w:r>
+            <w:r>
+              <w:rPr>
+                <w:noProof/>
+                <w:webHidden/>
+              </w:rPr>
+              <w:instrText xml:space="preserve"> PAGEREF _Toc169880751 \h </w:instrText>
+            </w:r>
+            <w:r>
+              <w:rPr>
+                <w:noProof/>
+                <w:webHidden/>
+              </w:rPr>
+            </w:r>
+            <w:r>
+              <w:rPr>
+                <w:noProof/>
+                <w:webHidden/>
+              </w:rPr>
+              <w:fldChar w:fldCharType="separate"/>
+            </w:r>
+            <w:r>
+              <w:rPr>
+                <w:noProof/>
+                <w:webHidden/>
+              </w:rPr>
+              <w:t>7</w:t>
             </w:r>
             <w:r>
               <w:rPr>
@@ -1768,7 +2080,7 @@
         <w:spacing w:line="360" w:lineRule="auto"/>
         <w:jc w:val="both"/>
       </w:pPr>
-      <w:bookmarkStart w:id="0" w:name="_Toc169209640"/>
+      <w:bookmarkStart w:id="0" w:name="_Toc169880727"/>
       <w:r>
         <w:lastRenderedPageBreak/>
         <w:t>Gerenciar evento</w:t>
@@ -1803,7 +2115,7 @@
         <w:ind w:left="360"/>
         <w:jc w:val="both"/>
       </w:pPr>
-      <w:bookmarkStart w:id="1" w:name="_Toc169209641"/>
+      <w:bookmarkStart w:id="1" w:name="_Toc169880728"/>
       <w:r>
         <w:t xml:space="preserve">RF </w:t>
       </w:r>
@@ -2145,7 +2457,7 @@
         <w:ind w:left="360"/>
         <w:jc w:val="both"/>
       </w:pPr>
-      <w:bookmarkStart w:id="2" w:name="_Toc169209642"/>
+      <w:bookmarkStart w:id="2" w:name="_Toc169880729"/>
       <w:r>
         <w:t xml:space="preserve">RF </w:t>
       </w:r>
@@ -2333,7 +2645,7 @@
         <w:ind w:left="360"/>
         <w:jc w:val="both"/>
       </w:pPr>
-      <w:bookmarkStart w:id="3" w:name="_Toc169209643"/>
+      <w:bookmarkStart w:id="3" w:name="_Toc169880730"/>
       <w:r>
         <w:t xml:space="preserve">RF </w:t>
       </w:r>
@@ -2505,7 +2817,7 @@
         <w:ind w:left="360"/>
         <w:jc w:val="both"/>
       </w:pPr>
-      <w:bookmarkStart w:id="4" w:name="_Toc169209644"/>
+      <w:bookmarkStart w:id="4" w:name="_Toc169880731"/>
       <w:r>
         <w:t xml:space="preserve">RF </w:t>
       </w:r>
@@ -2675,7 +2987,16 @@
           <w:sz w:val="22"/>
           <w:szCs w:val="22"/>
         </w:rPr>
-        <w:t>usuários ativos e inativos</w:t>
+        <w:t>U</w:t>
+      </w:r>
+      <w:r>
+        <w:rPr>
+          <w:rFonts w:cs="Arial"/>
+          <w:color w:val="auto"/>
+          <w:sz w:val="22"/>
+          <w:szCs w:val="22"/>
+        </w:rPr>
+        <w:t>suários ativos e inativos</w:t>
       </w:r>
     </w:p>
     <w:p>
@@ -2701,7 +3022,16 @@
           <w:sz w:val="22"/>
           <w:szCs w:val="22"/>
         </w:rPr>
-        <w:t>atividades que estão em aberto, em andamento e que foram finalizadas.</w:t>
+        <w:t>A</w:t>
+      </w:r>
+      <w:r>
+        <w:rPr>
+          <w:rFonts w:cs="Arial"/>
+          <w:color w:val="auto"/>
+          <w:sz w:val="22"/>
+          <w:szCs w:val="22"/>
+        </w:rPr>
+        <w:t>tividades que estão em aberto, em andamento e que foram finalizadas.</w:t>
       </w:r>
     </w:p>
     <w:p>
@@ -2821,7 +3151,7 @@
           <w:sz w:val="22"/>
           <w:szCs w:val="22"/>
         </w:rPr>
-        <w:t>Importante</w:t>
+        <w:t>Essencial</w:t>
       </w:r>
       <w:r>
         <w:rPr>
@@ -2839,7 +3169,7 @@
         <w:spacing w:line="360" w:lineRule="auto"/>
         <w:jc w:val="both"/>
       </w:pPr>
-      <w:bookmarkStart w:id="5" w:name="_Toc169209645"/>
+      <w:bookmarkStart w:id="5" w:name="_Toc169880732"/>
       <w:r>
         <w:t>Gerenciar pessoa</w:t>
       </w:r>
@@ -2936,7 +3266,7 @@
         <w:ind w:left="360"/>
         <w:jc w:val="both"/>
       </w:pPr>
-      <w:bookmarkStart w:id="6" w:name="_Toc169209646"/>
+      <w:bookmarkStart w:id="6" w:name="_Toc169880733"/>
       <w:r>
         <w:t xml:space="preserve">RF </w:t>
       </w:r>
@@ -3071,7 +3401,7 @@
         <w:ind w:left="360"/>
         <w:jc w:val="both"/>
       </w:pPr>
-      <w:bookmarkStart w:id="7" w:name="_Toc169209647"/>
+      <w:bookmarkStart w:id="7" w:name="_Toc169880734"/>
       <w:r>
         <w:t xml:space="preserve">RF </w:t>
       </w:r>
@@ -3391,7 +3721,7 @@
         <w:ind w:left="360"/>
         <w:jc w:val="both"/>
       </w:pPr>
-      <w:bookmarkStart w:id="8" w:name="_Toc169209648"/>
+      <w:bookmarkStart w:id="8" w:name="_Toc169880735"/>
       <w:r>
         <w:t xml:space="preserve">RF </w:t>
       </w:r>
@@ -3592,7 +3922,7 @@
         <w:ind w:left="360"/>
         <w:jc w:val="both"/>
       </w:pPr>
-      <w:bookmarkStart w:id="9" w:name="_Toc169209649"/>
+      <w:bookmarkStart w:id="9" w:name="_Toc169880736"/>
       <w:r>
         <w:t xml:space="preserve">RF </w:t>
       </w:r>
@@ -3803,7 +4133,7 @@
         <w:spacing w:line="360" w:lineRule="auto"/>
         <w:jc w:val="both"/>
       </w:pPr>
-      <w:bookmarkStart w:id="10" w:name="_Toc169209650"/>
+      <w:bookmarkStart w:id="10" w:name="_Toc169880737"/>
       <w:r>
         <w:t xml:space="preserve">Gerenciar </w:t>
       </w:r>
@@ -3942,7 +4272,7 @@
         <w:ind w:left="360"/>
         <w:jc w:val="both"/>
       </w:pPr>
-      <w:bookmarkStart w:id="11" w:name="_Toc169209651"/>
+      <w:bookmarkStart w:id="11" w:name="_Toc169880738"/>
       <w:r>
         <w:t xml:space="preserve">RF </w:t>
       </w:r>
@@ -4195,7 +4525,7 @@
         <w:ind w:left="360"/>
         <w:jc w:val="both"/>
       </w:pPr>
-      <w:bookmarkStart w:id="12" w:name="_Toc169209652"/>
+      <w:bookmarkStart w:id="12" w:name="_Toc169880739"/>
       <w:r>
         <w:t xml:space="preserve">RF </w:t>
       </w:r>
@@ -4394,7 +4724,7 @@
         <w:ind w:left="360"/>
         <w:jc w:val="both"/>
       </w:pPr>
-      <w:bookmarkStart w:id="13" w:name="_Toc169209653"/>
+      <w:bookmarkStart w:id="13" w:name="_Toc169880740"/>
       <w:r>
         <w:lastRenderedPageBreak/>
         <w:t xml:space="preserve">RF </w:t>
@@ -4646,7 +4976,7 @@
         <w:ind w:left="360"/>
         <w:jc w:val="both"/>
       </w:pPr>
-      <w:bookmarkStart w:id="14" w:name="_Toc169209654"/>
+      <w:bookmarkStart w:id="14" w:name="_Toc169880741"/>
       <w:r>
         <w:t xml:space="preserve">RF </w:t>
       </w:r>
@@ -4897,7 +5227,7 @@
         <w:ind w:left="360"/>
         <w:jc w:val="both"/>
       </w:pPr>
-      <w:bookmarkStart w:id="15" w:name="_Toc169209655"/>
+      <w:bookmarkStart w:id="15" w:name="_Toc169880742"/>
       <w:r>
         <w:t xml:space="preserve">RF </w:t>
       </w:r>
@@ -5068,7 +5398,7 @@
         <w:spacing w:line="360" w:lineRule="auto"/>
         <w:jc w:val="both"/>
       </w:pPr>
-      <w:bookmarkStart w:id="16" w:name="_Toc169209656"/>
+      <w:bookmarkStart w:id="16" w:name="_Toc169880743"/>
       <w:r>
         <w:t>Conversar</w:t>
       </w:r>
@@ -5114,7 +5444,7 @@
         <w:ind w:left="360"/>
         <w:jc w:val="both"/>
       </w:pPr>
-      <w:bookmarkStart w:id="17" w:name="_Toc169209657"/>
+      <w:bookmarkStart w:id="17" w:name="_Toc169880744"/>
       <w:r>
         <w:t xml:space="preserve">RF </w:t>
       </w:r>
@@ -5286,7 +5616,7 @@
         <w:spacing w:line="360" w:lineRule="auto"/>
         <w:jc w:val="both"/>
       </w:pPr>
-      <w:bookmarkStart w:id="18" w:name="_Toc169209658"/>
+      <w:bookmarkStart w:id="18" w:name="_Toc169880745"/>
       <w:r>
         <w:t>Acompanhar andamento de atividades</w:t>
       </w:r>
@@ -5332,7 +5662,7 @@
         <w:ind w:left="360"/>
         <w:jc w:val="both"/>
       </w:pPr>
-      <w:bookmarkStart w:id="19" w:name="_Toc169209659"/>
+      <w:bookmarkStart w:id="19" w:name="_Toc169880746"/>
       <w:r>
         <w:t xml:space="preserve">RF </w:t>
       </w:r>
@@ -5419,7 +5749,7 @@
         <w:ind w:left="360"/>
         <w:jc w:val="both"/>
       </w:pPr>
-      <w:bookmarkStart w:id="20" w:name="_Toc169209660"/>
+      <w:bookmarkStart w:id="20" w:name="_Toc169880747"/>
       <w:r>
         <w:t xml:space="preserve">RF </w:t>
       </w:r>
@@ -5500,6 +5830,813 @@
           <w:szCs w:val="22"/>
         </w:rPr>
         <w:t xml:space="preserve">Prioridade: Essencial </w:t>
+      </w:r>
+    </w:p>
+    <w:p>
+      <w:pPr>
+        <w:pStyle w:val="Ttulo2"/>
+        <w:spacing w:line="360" w:lineRule="auto"/>
+        <w:jc w:val="both"/>
+      </w:pPr>
+      <w:bookmarkStart w:id="21" w:name="_Toc169880748"/>
+      <w:r>
+        <w:t>Gerenciar Cronograma</w:t>
+      </w:r>
+      <w:bookmarkEnd w:id="21"/>
+    </w:p>
+    <w:p>
+      <w:pPr>
+        <w:spacing w:line="360" w:lineRule="auto"/>
+        <w:jc w:val="both"/>
+        <w:rPr>
+          <w:rFonts w:cs="Arial"/>
+          <w:color w:val="auto"/>
+          <w:sz w:val="22"/>
+          <w:szCs w:val="22"/>
+        </w:rPr>
+      </w:pPr>
+      <w:r>
+        <w:rPr>
+          <w:rFonts w:cs="Arial"/>
+          <w:color w:val="auto"/>
+          <w:sz w:val="22"/>
+          <w:szCs w:val="22"/>
+        </w:rPr>
+        <w:t>Este modulo apresenta funcionalidade de gerência de um</w:t>
+      </w:r>
+      <w:r>
+        <w:rPr>
+          <w:rFonts w:cs="Arial"/>
+          <w:color w:val="auto"/>
+          <w:sz w:val="22"/>
+          <w:szCs w:val="22"/>
+        </w:rPr>
+        <w:t xml:space="preserve"> cronograma de um evento </w:t>
+      </w:r>
+      <w:r>
+        <w:rPr>
+          <w:rFonts w:cs="Arial"/>
+          <w:color w:val="auto"/>
+          <w:sz w:val="22"/>
+          <w:szCs w:val="22"/>
+        </w:rPr>
+        <w:t xml:space="preserve">no sistema, incluindo visualização, criação, edição, </w:t>
+      </w:r>
+      <w:r>
+        <w:rPr>
+          <w:rFonts w:cs="Arial"/>
+          <w:color w:val="auto"/>
+          <w:sz w:val="22"/>
+          <w:szCs w:val="22"/>
+        </w:rPr>
+        <w:t>exclusão</w:t>
+      </w:r>
+      <w:r>
+        <w:rPr>
+          <w:rFonts w:cs="Arial"/>
+          <w:color w:val="auto"/>
+          <w:sz w:val="22"/>
+          <w:szCs w:val="22"/>
+        </w:rPr>
+        <w:t>.</w:t>
+      </w:r>
+      <w:r>
+        <w:rPr>
+          <w:rFonts w:cs="Arial"/>
+          <w:color w:val="auto"/>
+          <w:sz w:val="22"/>
+          <w:szCs w:val="22"/>
+        </w:rPr>
+        <w:t xml:space="preserve"> Essa</w:t>
+      </w:r>
+      <w:r>
+        <w:rPr>
+          <w:rFonts w:cs="Arial"/>
+          <w:color w:val="auto"/>
+          <w:sz w:val="22"/>
+          <w:szCs w:val="22"/>
+        </w:rPr>
+        <w:t xml:space="preserve"> gerência é feita somente por administradores com perfil no sistema</w:t>
+      </w:r>
+    </w:p>
+    <w:p>
+      <w:pPr>
+        <w:pStyle w:val="Ttulo3"/>
+        <w:spacing w:line="360" w:lineRule="auto"/>
+        <w:ind w:left="360"/>
+        <w:jc w:val="both"/>
+      </w:pPr>
+      <w:bookmarkStart w:id="22" w:name="_Toc169880749"/>
+      <w:r>
+        <w:t xml:space="preserve">RF </w:t>
+      </w:r>
+      <w:r>
+        <w:t>1</w:t>
+      </w:r>
+      <w:r>
+        <w:t>8</w:t>
+      </w:r>
+      <w:r>
+        <w:t xml:space="preserve"> - Criar </w:t>
+      </w:r>
+      <w:r>
+        <w:t>cronograma</w:t>
+      </w:r>
+      <w:bookmarkEnd w:id="22"/>
+    </w:p>
+    <w:p>
+      <w:pPr>
+        <w:spacing w:line="360" w:lineRule="auto"/>
+        <w:ind w:left="360"/>
+        <w:jc w:val="both"/>
+        <w:rPr>
+          <w:rFonts w:cs="Arial"/>
+          <w:color w:val="auto"/>
+          <w:sz w:val="22"/>
+          <w:szCs w:val="22"/>
+        </w:rPr>
+      </w:pPr>
+      <w:r>
+        <w:rPr>
+          <w:rFonts w:cs="Arial"/>
+          <w:color w:val="auto"/>
+          <w:sz w:val="22"/>
+          <w:szCs w:val="22"/>
+        </w:rPr>
+        <w:t xml:space="preserve">Descrição: </w:t>
+      </w:r>
+      <w:r>
+        <w:rPr>
+          <w:rFonts w:cs="Arial"/>
+          <w:color w:val="auto"/>
+          <w:sz w:val="22"/>
+          <w:szCs w:val="22"/>
+        </w:rPr>
+        <w:t>Este requisito refere-se à funcionalidade de criação</w:t>
+      </w:r>
+      <w:r>
+        <w:rPr>
+          <w:rFonts w:cs="Arial"/>
+          <w:color w:val="auto"/>
+          <w:sz w:val="22"/>
+          <w:szCs w:val="22"/>
+        </w:rPr>
+        <w:t xml:space="preserve"> de um</w:t>
+      </w:r>
+      <w:r>
+        <w:rPr>
+          <w:rFonts w:cs="Arial"/>
+          <w:color w:val="auto"/>
+          <w:sz w:val="22"/>
+          <w:szCs w:val="22"/>
+        </w:rPr>
+        <w:t xml:space="preserve"> cronograma em um</w:t>
+      </w:r>
+      <w:r>
+        <w:rPr>
+          <w:rFonts w:cs="Arial"/>
+          <w:color w:val="auto"/>
+          <w:sz w:val="22"/>
+          <w:szCs w:val="22"/>
+        </w:rPr>
+        <w:t xml:space="preserve"> evento</w:t>
+      </w:r>
+      <w:r>
+        <w:rPr>
+          <w:rFonts w:cs="Arial"/>
+          <w:color w:val="auto"/>
+          <w:sz w:val="22"/>
+          <w:szCs w:val="22"/>
+        </w:rPr>
+        <w:t xml:space="preserve">, por um </w:t>
+      </w:r>
+      <w:r>
+        <w:rPr>
+          <w:rFonts w:cs="Arial"/>
+          <w:color w:val="auto"/>
+          <w:sz w:val="22"/>
+          <w:szCs w:val="22"/>
+        </w:rPr>
+        <w:t>administrador</w:t>
+      </w:r>
+      <w:r>
+        <w:rPr>
+          <w:rFonts w:cs="Arial"/>
+          <w:color w:val="auto"/>
+          <w:sz w:val="22"/>
+          <w:szCs w:val="22"/>
+        </w:rPr>
+        <w:t xml:space="preserve"> com perfil no sistema</w:t>
+      </w:r>
+      <w:r>
+        <w:rPr>
+          <w:rFonts w:cs="Arial"/>
+          <w:color w:val="auto"/>
+          <w:sz w:val="22"/>
+          <w:szCs w:val="22"/>
+        </w:rPr>
+        <w:t>.</w:t>
+      </w:r>
+    </w:p>
+    <w:p>
+      <w:pPr>
+        <w:spacing w:line="360" w:lineRule="auto"/>
+        <w:ind w:left="360"/>
+        <w:jc w:val="both"/>
+        <w:rPr>
+          <w:rFonts w:cs="Arial"/>
+          <w:color w:val="auto"/>
+          <w:sz w:val="22"/>
+          <w:szCs w:val="22"/>
+        </w:rPr>
+      </w:pPr>
+      <w:r>
+        <w:rPr>
+          <w:rFonts w:cs="Arial"/>
+          <w:color w:val="auto"/>
+          <w:sz w:val="22"/>
+          <w:szCs w:val="22"/>
+        </w:rPr>
+        <w:t xml:space="preserve">Um </w:t>
+      </w:r>
+      <w:r>
+        <w:rPr>
+          <w:rFonts w:cs="Arial"/>
+          <w:color w:val="auto"/>
+          <w:sz w:val="22"/>
+          <w:szCs w:val="22"/>
+        </w:rPr>
+        <w:t>cronograma</w:t>
+      </w:r>
+      <w:r>
+        <w:rPr>
+          <w:rFonts w:cs="Arial"/>
+          <w:color w:val="auto"/>
+          <w:sz w:val="22"/>
+          <w:szCs w:val="22"/>
+        </w:rPr>
+        <w:t xml:space="preserve"> é caracterizado mandatoriamente por </w:t>
+      </w:r>
+      <w:r>
+        <w:rPr>
+          <w:rFonts w:cs="Arial"/>
+          <w:color w:val="auto"/>
+          <w:sz w:val="22"/>
+          <w:szCs w:val="22"/>
+        </w:rPr>
+        <w:t>hora de início, hora final, data, status</w:t>
+      </w:r>
+      <w:r>
+        <w:rPr>
+          <w:rFonts w:cs="Arial"/>
+          <w:color w:val="auto"/>
+          <w:sz w:val="22"/>
+          <w:szCs w:val="22"/>
+        </w:rPr>
+        <w:t xml:space="preserve">, </w:t>
+      </w:r>
+      <w:r>
+        <w:rPr>
+          <w:rFonts w:cs="Arial"/>
+          <w:color w:val="auto"/>
+          <w:sz w:val="22"/>
+          <w:szCs w:val="22"/>
+        </w:rPr>
+        <w:t>associando os colaboradores e suas atividades respectivas dentro do evento.</w:t>
+      </w:r>
+    </w:p>
+    <w:p>
+      <w:pPr>
+        <w:spacing w:line="360" w:lineRule="auto"/>
+        <w:ind w:left="720"/>
+        <w:jc w:val="both"/>
+        <w:rPr>
+          <w:rFonts w:cs="Arial"/>
+          <w:color w:val="auto"/>
+          <w:sz w:val="22"/>
+          <w:szCs w:val="22"/>
+        </w:rPr>
+      </w:pPr>
+    </w:p>
+    <w:p>
+      <w:pPr>
+        <w:spacing w:line="360" w:lineRule="auto"/>
+        <w:ind w:left="360"/>
+        <w:jc w:val="both"/>
+        <w:rPr>
+          <w:rFonts w:cs="Arial"/>
+          <w:color w:val="auto"/>
+          <w:sz w:val="22"/>
+          <w:szCs w:val="22"/>
+        </w:rPr>
+      </w:pPr>
+      <w:r>
+        <w:rPr>
+          <w:rFonts w:cs="Arial"/>
+          <w:color w:val="auto"/>
+          <w:sz w:val="22"/>
+          <w:szCs w:val="22"/>
+        </w:rPr>
+        <w:t xml:space="preserve">Após </w:t>
+      </w:r>
+      <w:r>
+        <w:rPr>
+          <w:rFonts w:cs="Arial"/>
+          <w:color w:val="auto"/>
+          <w:sz w:val="22"/>
+          <w:szCs w:val="22"/>
+        </w:rPr>
+        <w:t xml:space="preserve">a </w:t>
+      </w:r>
+      <w:r>
+        <w:rPr>
+          <w:rFonts w:cs="Arial"/>
+          <w:color w:val="auto"/>
+          <w:sz w:val="22"/>
+          <w:szCs w:val="22"/>
+        </w:rPr>
+        <w:t xml:space="preserve">criação do </w:t>
+      </w:r>
+      <w:r>
+        <w:rPr>
+          <w:rFonts w:cs="Arial"/>
+          <w:color w:val="auto"/>
+          <w:sz w:val="22"/>
+          <w:szCs w:val="22"/>
+        </w:rPr>
+        <w:t xml:space="preserve">cronograma do </w:t>
+      </w:r>
+      <w:r>
+        <w:rPr>
+          <w:rFonts w:cs="Arial"/>
+          <w:color w:val="auto"/>
+          <w:sz w:val="22"/>
+          <w:szCs w:val="22"/>
+        </w:rPr>
+        <w:t>evento</w:t>
+      </w:r>
+      <w:r>
+        <w:rPr>
+          <w:rFonts w:cs="Arial"/>
+          <w:color w:val="auto"/>
+          <w:sz w:val="22"/>
+          <w:szCs w:val="22"/>
+        </w:rPr>
+        <w:t>, o sistema deve fornecer</w:t>
+      </w:r>
+      <w:r>
+        <w:rPr>
+          <w:rFonts w:cs="Arial"/>
+          <w:color w:val="auto"/>
+          <w:sz w:val="22"/>
+          <w:szCs w:val="22"/>
+        </w:rPr>
+        <w:t xml:space="preserve"> uma mensagem de confirmação</w:t>
+      </w:r>
+      <w:r>
+        <w:rPr>
+          <w:rFonts w:cs="Arial"/>
+          <w:color w:val="auto"/>
+          <w:sz w:val="22"/>
+          <w:szCs w:val="22"/>
+        </w:rPr>
+        <w:t xml:space="preserve">, além de </w:t>
+      </w:r>
+      <w:r>
+        <w:rPr>
+          <w:rFonts w:cs="Arial"/>
+          <w:color w:val="auto"/>
+          <w:sz w:val="22"/>
+          <w:szCs w:val="22"/>
+        </w:rPr>
+        <w:t>ser gerenciado por um administrador.</w:t>
+      </w:r>
+    </w:p>
+    <w:p>
+      <w:pPr>
+        <w:spacing w:line="360" w:lineRule="auto"/>
+        <w:ind w:left="-360" w:firstLine="720"/>
+        <w:jc w:val="both"/>
+        <w:rPr>
+          <w:rFonts w:cs="Arial"/>
+          <w:color w:val="auto"/>
+          <w:sz w:val="22"/>
+          <w:szCs w:val="22"/>
+        </w:rPr>
+      </w:pPr>
+      <w:r>
+        <w:rPr>
+          <w:rFonts w:cs="Arial"/>
+          <w:color w:val="auto"/>
+          <w:sz w:val="22"/>
+          <w:szCs w:val="22"/>
+        </w:rPr>
+        <w:t>Prioridade: Essencial</w:t>
+      </w:r>
+    </w:p>
+    <w:p>
+      <w:pPr>
+        <w:pStyle w:val="Ttulo3"/>
+        <w:spacing w:line="360" w:lineRule="auto"/>
+        <w:ind w:firstLine="360"/>
+        <w:jc w:val="both"/>
+      </w:pPr>
+      <w:bookmarkStart w:id="23" w:name="_Toc169880750"/>
+      <w:r>
+        <w:lastRenderedPageBreak/>
+        <w:t xml:space="preserve">RF </w:t>
+      </w:r>
+      <w:r>
+        <w:t>19</w:t>
+      </w:r>
+      <w:r>
+        <w:t xml:space="preserve"> - Editar </w:t>
+      </w:r>
+      <w:r>
+        <w:t>cronograma</w:t>
+      </w:r>
+      <w:bookmarkEnd w:id="23"/>
+    </w:p>
+    <w:p>
+      <w:pPr>
+        <w:spacing w:line="360" w:lineRule="auto"/>
+        <w:ind w:left="360"/>
+        <w:jc w:val="both"/>
+        <w:rPr>
+          <w:rFonts w:cs="Arial"/>
+          <w:color w:val="auto"/>
+          <w:sz w:val="22"/>
+          <w:szCs w:val="22"/>
+        </w:rPr>
+      </w:pPr>
+      <w:r>
+        <w:rPr>
+          <w:rFonts w:cs="Arial"/>
+          <w:color w:val="auto"/>
+          <w:sz w:val="22"/>
+          <w:szCs w:val="22"/>
+        </w:rPr>
+        <w:t xml:space="preserve">Descrição: </w:t>
+      </w:r>
+      <w:r>
+        <w:rPr>
+          <w:rFonts w:cs="Arial"/>
+          <w:color w:val="auto"/>
+          <w:sz w:val="22"/>
+          <w:szCs w:val="22"/>
+        </w:rPr>
+        <w:t xml:space="preserve">Este requisito refere-se à funcionalidade de </w:t>
+      </w:r>
+      <w:r>
+        <w:rPr>
+          <w:rFonts w:cs="Arial"/>
+          <w:color w:val="auto"/>
+          <w:sz w:val="22"/>
+          <w:szCs w:val="22"/>
+        </w:rPr>
+        <w:t xml:space="preserve">edição de dados de um </w:t>
+      </w:r>
+      <w:r>
+        <w:rPr>
+          <w:rFonts w:cs="Arial"/>
+          <w:color w:val="auto"/>
+          <w:sz w:val="22"/>
+          <w:szCs w:val="22"/>
+        </w:rPr>
+        <w:t>cronograma</w:t>
+      </w:r>
+      <w:r>
+        <w:rPr>
+          <w:rFonts w:cs="Arial"/>
+          <w:color w:val="auto"/>
+          <w:sz w:val="22"/>
+          <w:szCs w:val="22"/>
+        </w:rPr>
+        <w:t xml:space="preserve">, por um </w:t>
+      </w:r>
+      <w:r>
+        <w:rPr>
+          <w:rFonts w:cs="Arial"/>
+          <w:color w:val="auto"/>
+          <w:sz w:val="22"/>
+          <w:szCs w:val="22"/>
+        </w:rPr>
+        <w:t>administrador</w:t>
+      </w:r>
+      <w:r>
+        <w:rPr>
+          <w:rFonts w:cs="Arial"/>
+          <w:color w:val="auto"/>
+          <w:sz w:val="22"/>
+          <w:szCs w:val="22"/>
+        </w:rPr>
+        <w:t xml:space="preserve"> com perfil no sistema</w:t>
+      </w:r>
+      <w:r>
+        <w:rPr>
+          <w:rFonts w:cs="Arial"/>
+          <w:color w:val="auto"/>
+          <w:sz w:val="22"/>
+          <w:szCs w:val="22"/>
+        </w:rPr>
+        <w:t>.</w:t>
+      </w:r>
+    </w:p>
+    <w:p>
+      <w:pPr>
+        <w:spacing w:line="360" w:lineRule="auto"/>
+        <w:ind w:left="360"/>
+        <w:jc w:val="both"/>
+        <w:rPr>
+          <w:rFonts w:cs="Arial"/>
+          <w:color w:val="auto"/>
+          <w:sz w:val="22"/>
+          <w:szCs w:val="22"/>
+        </w:rPr>
+      </w:pPr>
+      <w:r>
+        <w:rPr>
+          <w:rFonts w:cs="Arial"/>
+          <w:color w:val="auto"/>
+          <w:sz w:val="22"/>
+          <w:szCs w:val="22"/>
+        </w:rPr>
+        <w:t xml:space="preserve">Nessa funcionalidade é possível alterar os dados como data, horários, </w:t>
+      </w:r>
+      <w:r>
+        <w:rPr>
+          <w:rFonts w:cs="Arial"/>
+          <w:color w:val="auto"/>
+          <w:sz w:val="22"/>
+          <w:szCs w:val="22"/>
+        </w:rPr>
+        <w:t>colaboradores, atividades</w:t>
+      </w:r>
+      <w:r>
+        <w:rPr>
+          <w:rFonts w:cs="Arial"/>
+          <w:color w:val="auto"/>
+          <w:sz w:val="22"/>
+          <w:szCs w:val="22"/>
+        </w:rPr>
+        <w:t xml:space="preserve"> para</w:t>
+      </w:r>
+      <w:r>
+        <w:rPr>
+          <w:rFonts w:cs="Arial"/>
+          <w:color w:val="auto"/>
+          <w:sz w:val="22"/>
+          <w:szCs w:val="22"/>
+        </w:rPr>
+        <w:t xml:space="preserve"> que</w:t>
+      </w:r>
+      <w:r>
+        <w:rPr>
+          <w:rFonts w:cs="Arial"/>
+          <w:color w:val="auto"/>
+          <w:sz w:val="22"/>
+          <w:szCs w:val="22"/>
+        </w:rPr>
+        <w:t xml:space="preserve"> as informações estejam sempre </w:t>
+      </w:r>
+      <w:r>
+        <w:rPr>
+          <w:rFonts w:cs="Arial"/>
+          <w:color w:val="auto"/>
+          <w:sz w:val="22"/>
+          <w:szCs w:val="22"/>
+        </w:rPr>
+        <w:t>atualizadas</w:t>
+      </w:r>
+      <w:r>
+        <w:rPr>
+          <w:rFonts w:cs="Arial"/>
+          <w:color w:val="auto"/>
+          <w:sz w:val="22"/>
+          <w:szCs w:val="22"/>
+        </w:rPr>
+        <w:t>.</w:t>
+      </w:r>
+    </w:p>
+    <w:p>
+      <w:pPr>
+        <w:spacing w:line="360" w:lineRule="auto"/>
+        <w:ind w:firstLine="360"/>
+        <w:jc w:val="both"/>
+      </w:pPr>
+      <w:r>
+        <w:rPr>
+          <w:rFonts w:cs="Arial"/>
+          <w:color w:val="auto"/>
+          <w:sz w:val="22"/>
+          <w:szCs w:val="22"/>
+        </w:rPr>
+        <w:t>Prioridade: Essencial</w:t>
+      </w:r>
+    </w:p>
+    <w:p>
+      <w:pPr>
+        <w:pStyle w:val="Ttulo3"/>
+        <w:spacing w:line="360" w:lineRule="auto"/>
+        <w:ind w:left="360"/>
+        <w:jc w:val="both"/>
+      </w:pPr>
+      <w:bookmarkStart w:id="24" w:name="_Toc169880751"/>
+      <w:r>
+        <w:t xml:space="preserve">RF </w:t>
+      </w:r>
+      <w:r>
+        <w:t>20</w:t>
+      </w:r>
+      <w:r>
+        <w:t xml:space="preserve"> - Excluir </w:t>
+      </w:r>
+      <w:r>
+        <w:t>cronograma</w:t>
+      </w:r>
+      <w:bookmarkEnd w:id="24"/>
+    </w:p>
+    <w:p>
+      <w:pPr>
+        <w:spacing w:line="360" w:lineRule="auto"/>
+        <w:ind w:left="360"/>
+        <w:jc w:val="both"/>
+        <w:rPr>
+          <w:rFonts w:cs="Arial"/>
+          <w:color w:val="auto"/>
+          <w:sz w:val="22"/>
+          <w:szCs w:val="22"/>
+        </w:rPr>
+      </w:pPr>
+      <w:r>
+        <w:rPr>
+          <w:rFonts w:cs="Arial"/>
+          <w:color w:val="auto"/>
+          <w:sz w:val="22"/>
+          <w:szCs w:val="22"/>
+        </w:rPr>
+        <w:t>Descrição:</w:t>
+      </w:r>
+      <w:r>
+        <w:rPr>
+          <w:rFonts w:cs="Arial"/>
+          <w:color w:val="auto"/>
+          <w:sz w:val="22"/>
+          <w:szCs w:val="22"/>
+        </w:rPr>
+        <w:t xml:space="preserve"> </w:t>
+      </w:r>
+      <w:r>
+        <w:rPr>
+          <w:rFonts w:cs="Arial"/>
+          <w:color w:val="auto"/>
+          <w:sz w:val="22"/>
+          <w:szCs w:val="22"/>
+        </w:rPr>
+        <w:t xml:space="preserve">Este requisito refere-se à funcionalidade de </w:t>
+      </w:r>
+      <w:r>
+        <w:rPr>
+          <w:rFonts w:cs="Arial"/>
+          <w:color w:val="auto"/>
+          <w:sz w:val="22"/>
+          <w:szCs w:val="22"/>
+        </w:rPr>
+        <w:t xml:space="preserve">exclusão de um </w:t>
+      </w:r>
+      <w:r>
+        <w:rPr>
+          <w:rFonts w:cs="Arial"/>
+          <w:color w:val="auto"/>
+          <w:sz w:val="22"/>
+          <w:szCs w:val="22"/>
+        </w:rPr>
+        <w:t xml:space="preserve">cronograma de um </w:t>
+      </w:r>
+      <w:r>
+        <w:rPr>
+          <w:rFonts w:cs="Arial"/>
+          <w:color w:val="auto"/>
+          <w:sz w:val="22"/>
+          <w:szCs w:val="22"/>
+        </w:rPr>
+        <w:t>evento</w:t>
+      </w:r>
+      <w:r>
+        <w:rPr>
+          <w:rFonts w:cs="Arial"/>
+          <w:color w:val="auto"/>
+          <w:sz w:val="22"/>
+          <w:szCs w:val="22"/>
+        </w:rPr>
+        <w:t xml:space="preserve">, por um </w:t>
+      </w:r>
+      <w:r>
+        <w:rPr>
+          <w:rFonts w:cs="Arial"/>
+          <w:color w:val="auto"/>
+          <w:sz w:val="22"/>
+          <w:szCs w:val="22"/>
+        </w:rPr>
+        <w:t>administrador</w:t>
+      </w:r>
+      <w:r>
+        <w:rPr>
+          <w:rFonts w:cs="Arial"/>
+          <w:color w:val="auto"/>
+          <w:sz w:val="22"/>
+          <w:szCs w:val="22"/>
+        </w:rPr>
+        <w:t xml:space="preserve"> com perfil no sistema</w:t>
+      </w:r>
+      <w:r>
+        <w:rPr>
+          <w:rFonts w:cs="Arial"/>
+          <w:color w:val="auto"/>
+          <w:sz w:val="22"/>
+          <w:szCs w:val="22"/>
+        </w:rPr>
+        <w:t xml:space="preserve">. </w:t>
+      </w:r>
+    </w:p>
+    <w:p>
+      <w:pPr>
+        <w:spacing w:line="360" w:lineRule="auto"/>
+        <w:ind w:left="360"/>
+        <w:jc w:val="both"/>
+        <w:rPr>
+          <w:rFonts w:cs="Arial"/>
+          <w:color w:val="auto"/>
+          <w:sz w:val="22"/>
+          <w:szCs w:val="22"/>
+        </w:rPr>
+      </w:pPr>
+      <w:r>
+        <w:rPr>
+          <w:rFonts w:cs="Arial"/>
+          <w:color w:val="auto"/>
+          <w:sz w:val="22"/>
+          <w:szCs w:val="22"/>
+        </w:rPr>
+        <w:t xml:space="preserve">Nessa funcionalidade é possível excluir o </w:t>
+      </w:r>
+      <w:r>
+        <w:rPr>
+          <w:rFonts w:cs="Arial"/>
+          <w:color w:val="auto"/>
+          <w:sz w:val="22"/>
+          <w:szCs w:val="22"/>
+        </w:rPr>
+        <w:t>cronograma</w:t>
+      </w:r>
+      <w:r>
+        <w:rPr>
+          <w:rFonts w:cs="Arial"/>
+          <w:color w:val="auto"/>
+          <w:sz w:val="22"/>
+          <w:szCs w:val="22"/>
+        </w:rPr>
+        <w:t xml:space="preserve"> em caso de duplicidade, cancelamento do evento ou caso o </w:t>
+      </w:r>
+      <w:r>
+        <w:rPr>
+          <w:rFonts w:cs="Arial"/>
+          <w:color w:val="auto"/>
+          <w:sz w:val="22"/>
+          <w:szCs w:val="22"/>
+        </w:rPr>
+        <w:t>cronograma</w:t>
+      </w:r>
+      <w:r>
+        <w:rPr>
+          <w:rFonts w:cs="Arial"/>
+          <w:color w:val="auto"/>
+          <w:sz w:val="22"/>
+          <w:szCs w:val="22"/>
+        </w:rPr>
+        <w:t xml:space="preserve"> tenha sido criado de forma errônea.</w:t>
+      </w:r>
+    </w:p>
+    <w:p>
+      <w:pPr>
+        <w:spacing w:line="360" w:lineRule="auto"/>
+        <w:ind w:firstLine="360"/>
+        <w:jc w:val="both"/>
+        <w:rPr>
+          <w:rFonts w:cs="Arial"/>
+          <w:color w:val="auto"/>
+          <w:sz w:val="22"/>
+          <w:szCs w:val="22"/>
+        </w:rPr>
+      </w:pPr>
+      <w:r>
+        <w:rPr>
+          <w:rFonts w:cs="Arial"/>
+          <w:color w:val="auto"/>
+          <w:sz w:val="22"/>
+          <w:szCs w:val="22"/>
+        </w:rPr>
+        <w:t>Prioridade: Essencial</w:t>
       </w:r>
     </w:p>
     <w:p>
@@ -5532,7 +6669,16 @@
           <w:sz w:val="28"/>
           <w:szCs w:val="28"/>
         </w:rPr>
-        <w:t>APROVAÇÃO E AUTORIDADE PARA PROCEDER</w:t>
+        <w:t>A</w:t>
+      </w:r>
+      <w:r>
+        <w:rPr>
+          <w:b/>
+          <w:color w:val="1F4E79" w:themeColor="accent1" w:themeShade="80"/>
+          <w:sz w:val="28"/>
+          <w:szCs w:val="28"/>
+        </w:rPr>
+        <w:t>PROVAÇÃO E AUTORIDADE PARA PROCEDER</w:t>
       </w:r>
     </w:p>
     <w:p>
@@ -5745,7 +6891,7 @@
           <v:stroke joinstyle="miter"/>
           <v:path gradientshapeok="t" o:connecttype="rect"/>
         </v:shapetype>
-        <v:shape id="Caixa de Texto 22" o:spid="_x0000_s1025" type="#_x0000_t202" style="position:absolute;margin-left:-124.6pt;margin-top:0;width:26.7pt;height:14.4pt;z-index:251659264;visibility:visible;mso-position-horizontal:right;mso-position-horizontal-relative:left-margin-area;mso-position-vertical-relative:bottom-margin-area;mso-width-relative:margin;mso-height-relative:margin" o:gfxdata="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" filled="f" stroked="f" strokeweight=".5pt">
+        <v:shape id="Caixa de Texto 22" o:spid="_x0000_s1025" type="#_x0000_t202" style="position:absolute;margin-left:-149.1pt;margin-top:0;width:26.7pt;height:14.4pt;z-index:251659264;visibility:visible;mso-position-horizontal:right;mso-position-horizontal-relative:left-margin-area;mso-position-vertical-relative:bottom-margin-area;mso-width-relative:margin;mso-height-relative:margin" o:gfxdata="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" filled="f" stroked="f" strokeweight=".5pt">
           <v:textbox style="mso-fit-shape-to-text:t" inset="0,0,0,0">
             <w:txbxContent>
               <w:p>
@@ -6814,6 +7960,7 @@
   <w:style w:type="character" w:default="1" w:styleId="Fontepargpadro">
     <w:name w:val="Default Paragraph Font"/>
     <w:uiPriority w:val="1"/>
+    <w:semiHidden/>
     <w:unhideWhenUsed/>
   </w:style>
   <w:style w:type="table" w:default="1" w:styleId="Tabelanormal">
@@ -7484,9 +8631,8 @@
     <w:panose1 w:val="020B0604030504040204"/>
     <w:charset w:val="00"/>
     <w:family w:val="swiss"/>
-    <w:notTrueType/>
     <w:pitch w:val="variable"/>
-    <w:sig w:usb0="00000003" w:usb1="00000000" w:usb2="00000000" w:usb3="00000000" w:csb0="00000001" w:csb1="00000000"/>
+    <w:sig w:usb0="E1002EFF" w:usb1="C000605B" w:usb2="00000029" w:usb3="00000000" w:csb0="000101FF" w:csb1="00000000"/>
   </w:font>
   <w:font w:name="Aptos">
     <w:charset w:val="00"/>
@@ -7523,6 +8669,7 @@
     <w:rsid w:val="001C4015"/>
     <w:rsid w:val="00201A50"/>
     <w:rsid w:val="00317CF8"/>
+    <w:rsid w:val="003823BE"/>
     <w:rsid w:val="003C1E1D"/>
     <w:rsid w:val="004978C5"/>
     <w:rsid w:val="004B0535"/>
@@ -7542,6 +8689,7 @@
     <w:rsid w:val="00A76D90"/>
     <w:rsid w:val="00AA2860"/>
     <w:rsid w:val="00AB077F"/>
+    <w:rsid w:val="00B37560"/>
     <w:rsid w:val="00B42A3E"/>
     <w:rsid w:val="00B51C0B"/>
     <w:rsid w:val="00BE7F96"/>

</xml_diff>